<commit_message>
Avancement de la documentation : description écrite du diagramme de paquetage faites.
</commit_message>
<xml_diff>
--- a/Travail/DocumentationDiagrammes.pdf.docx
+++ b/Travail/DocumentationDiagrammes.pdf.docx
@@ -5,6 +5,9 @@
     <w:p/>
     <w:p>
       <w:r>
+        <w:rPr>
+          <w:noProof/>
+        </w:rPr>
         <w:drawing>
           <wp:anchor distT="0" distB="0" distL="114300" distR="114300" simplePos="0" relativeHeight="251658240" behindDoc="0" locked="0" layoutInCell="1" allowOverlap="1" wp14:anchorId="0B70C17F">
             <wp:simplePos x="0" y="0"/>
@@ -64,6 +67,24 @@
       </w:r>
     </w:p>
     <w:p>
+      <w:pPr>
+        <w:rPr>
+          <w:b/>
+          <w:sz w:val="32"/>
+          <w:szCs w:val="32"/>
+        </w:rPr>
+      </w:pPr>
+      <w:r>
+        <w:rPr>
+          <w:b/>
+          <w:sz w:val="32"/>
+          <w:szCs w:val="32"/>
+        </w:rPr>
+        <w:t xml:space="preserve">Diagramme de classe : </w:t>
+      </w:r>
+    </w:p>
+    <w:p/>
+    <w:p>
       <w:r>
         <w:t xml:space="preserve">L’une des classes les plus importantes de notre application est la classe </w:t>
       </w:r>
@@ -274,6 +295,7 @@
     </w:p>
     <w:p>
       <w:r>
+        <w:lastRenderedPageBreak/>
         <w:t xml:space="preserve">La classe </w:t>
       </w:r>
       <w:r>
@@ -310,10 +332,295 @@
         <w:t xml:space="preserve"> dans un fichier binaire.</w:t>
       </w:r>
     </w:p>
-    <w:p>
+    <w:p/>
+    <w:p>
+      <w:pPr>
+        <w:rPr>
+          <w:b/>
+          <w:sz w:val="32"/>
+          <w:szCs w:val="32"/>
+        </w:rPr>
+      </w:pPr>
+      <w:r>
+        <w:rPr>
+          <w:b/>
+          <w:sz w:val="32"/>
+          <w:szCs w:val="32"/>
+        </w:rPr>
+        <w:t xml:space="preserve">Diagramme de </w:t>
+      </w:r>
+      <w:r>
+        <w:rPr>
+          <w:b/>
+          <w:sz w:val="32"/>
+          <w:szCs w:val="32"/>
+        </w:rPr>
+        <w:t xml:space="preserve">paquetage </w:t>
+      </w:r>
+      <w:r>
+        <w:rPr>
+          <w:b/>
+          <w:sz w:val="32"/>
+          <w:szCs w:val="32"/>
+        </w:rPr>
+        <w:t xml:space="preserve">: </w:t>
+      </w:r>
+    </w:p>
+    <w:p>
+      <w:pPr>
+        <w:rPr>
+          <w:b/>
+          <w:sz w:val="32"/>
+          <w:szCs w:val="32"/>
+        </w:rPr>
+      </w:pPr>
+    </w:p>
+    <w:p>
+      <w:pPr>
+        <w:rPr>
+          <w:b/>
+          <w:sz w:val="32"/>
+          <w:szCs w:val="32"/>
+        </w:rPr>
+      </w:pPr>
+      <w:r>
+        <w:rPr>
+          <w:b/>
+          <w:sz w:val="32"/>
+          <w:szCs w:val="32"/>
+        </w:rPr>
+        <w:drawing>
+          <wp:inline distT="0" distB="0" distL="0" distR="0" wp14:anchorId="30A71110" wp14:editId="2A445469">
+            <wp:extent cx="5760720" cy="4544695"/>
+            <wp:effectExtent l="0" t="0" r="0" b="8255"/>
+            <wp:docPr id="2" name="Image 2"/>
+            <wp:cNvGraphicFramePr>
+              <a:graphicFrameLocks xmlns:a="http://schemas.openxmlformats.org/drawingml/2006/main" noChangeAspect="1"/>
+            </wp:cNvGraphicFramePr>
+            <a:graphic xmlns:a="http://schemas.openxmlformats.org/drawingml/2006/main">
+              <a:graphicData uri="http://schemas.openxmlformats.org/drawingml/2006/picture">
+                <pic:pic xmlns:pic="http://schemas.openxmlformats.org/drawingml/2006/picture">
+                  <pic:nvPicPr>
+                    <pic:cNvPr id="1" name=""/>
+                    <pic:cNvPicPr/>
+                  </pic:nvPicPr>
+                  <pic:blipFill>
+                    <a:blip r:embed="rId5"/>
+                    <a:stretch>
+                      <a:fillRect/>
+                    </a:stretch>
+                  </pic:blipFill>
+                  <pic:spPr>
+                    <a:xfrm>
+                      <a:off x="0" y="0"/>
+                      <a:ext cx="5760720" cy="4544695"/>
+                    </a:xfrm>
+                    <a:prstGeom prst="rect">
+                      <a:avLst/>
+                    </a:prstGeom>
+                  </pic:spPr>
+                </pic:pic>
+              </a:graphicData>
+            </a:graphic>
+          </wp:inline>
+        </w:drawing>
+      </w:r>
+    </w:p>
+    <w:p>
+      <w:pPr>
+        <w:rPr>
+          <w:b/>
+          <w:sz w:val="32"/>
+          <w:szCs w:val="32"/>
+        </w:rPr>
+      </w:pPr>
+    </w:p>
+    <w:p>
+      <w:r>
+        <w:t>Le package</w:t>
+      </w:r>
+      <w:r>
+        <w:t xml:space="preserve"> </w:t>
+      </w:r>
+      <w:r>
+        <w:rPr>
+          <w:b/>
+        </w:rPr>
+        <w:t>Tests</w:t>
+      </w:r>
+      <w:r>
+        <w:t xml:space="preserve"> contient tous les tests fonctionnels de l’application.</w:t>
+      </w:r>
+    </w:p>
+    <w:p>
+      <w:r>
+        <w:t xml:space="preserve">Le package </w:t>
+      </w:r>
+      <w:r>
+        <w:rPr>
+          <w:b/>
+        </w:rPr>
+        <w:t>UnitTest</w:t>
+      </w:r>
+      <w:r>
+        <w:t xml:space="preserve"> contient tous les tests unitaires de l’application.</w:t>
+      </w:r>
+    </w:p>
+    <w:p>
+      <w:r>
+        <w:t xml:space="preserve">Le package </w:t>
+      </w:r>
+      <w:r>
+        <w:rPr>
+          <w:b/>
+        </w:rPr>
+        <w:t>ClassesApp</w:t>
+      </w:r>
+      <w:r>
+        <w:t xml:space="preserve"> contient toutes les classes de la c</w:t>
+      </w:r>
+      <w:r>
+        <w:t xml:space="preserve">onception et </w:t>
+      </w:r>
+      <w:r>
+        <w:t>de la p</w:t>
+      </w:r>
+      <w:r>
+        <w:t xml:space="preserve">rogrammation </w:t>
+      </w:r>
+      <w:r>
+        <w:t>o</w:t>
+      </w:r>
+      <w:r>
+        <w:t xml:space="preserve">rientées </w:t>
+      </w:r>
+      <w:r>
+        <w:t>o</w:t>
+      </w:r>
+      <w:r>
+        <w:t>bjets</w:t>
+      </w:r>
+      <w:r>
+        <w:t>.</w:t>
+      </w:r>
+    </w:p>
+    <w:p>
+      <w:r>
+        <w:t xml:space="preserve">La package </w:t>
+      </w:r>
+      <w:r>
+        <w:rPr>
+          <w:b/>
+        </w:rPr>
+        <w:t>WpfApp1</w:t>
+      </w:r>
+      <w:r>
+        <w:rPr>
+          <w:b/>
+        </w:rPr>
+        <w:t xml:space="preserve"> </w:t>
+      </w:r>
+      <w:r>
+        <w:t>contient</w:t>
+      </w:r>
+      <w:r>
+        <w:t xml:space="preserve"> toutes les classes de la vue, c’est-à-dire toutes les pages de l’application. </w:t>
+      </w:r>
+    </w:p>
+    <w:p>
+      <w:r>
+        <w:t xml:space="preserve">La package </w:t>
+      </w:r>
+      <w:r>
+        <w:rPr>
+          <w:b/>
+        </w:rPr>
+        <w:t>Images</w:t>
+      </w:r>
+      <w:r>
+        <w:t xml:space="preserve"> contient toutes les images de l’application. </w:t>
+      </w:r>
+    </w:p>
+    <w:p>
+      <w:r>
+        <w:t xml:space="preserve">Le package </w:t>
+      </w:r>
+      <w:r>
+        <w:rPr>
+          <w:b/>
+        </w:rPr>
+        <w:t>Data</w:t>
+      </w:r>
+      <w:r>
+        <w:t xml:space="preserve"> contient toutes les données de l’application. </w:t>
+      </w:r>
+    </w:p>
+    <w:p>
+      <w:r>
+        <w:lastRenderedPageBreak/>
+        <w:t xml:space="preserve">Toutes les données de l’application sont stockées dans le package </w:t>
+      </w:r>
+      <w:r>
+        <w:rPr>
+          <w:b/>
+        </w:rPr>
+        <w:t>Data</w:t>
+      </w:r>
+      <w:r>
+        <w:t xml:space="preserve"> ce qui permet de mettre toutes les données au même endroit. De plus, le fait d’avoir séparé les données du code permet d’éviter tous conflit lors d’ajout de données. Le package </w:t>
+      </w:r>
+      <w:r>
+        <w:rPr>
+          <w:b/>
+        </w:rPr>
+        <w:t>ClassesApp</w:t>
+      </w:r>
+      <w:r>
+        <w:t xml:space="preserve"> est indépendant. Si le package </w:t>
+      </w:r>
+      <w:r>
+        <w:rPr>
+          <w:b/>
+        </w:rPr>
+        <w:t>Data</w:t>
+      </w:r>
+      <w:r>
+        <w:t xml:space="preserve"> est supprimé, le package </w:t>
+      </w:r>
+      <w:r>
+        <w:rPr>
+          <w:b/>
+        </w:rPr>
+        <w:t>ClassesApp</w:t>
+      </w:r>
+      <w:r>
+        <w:t xml:space="preserve"> fonctionne quand même. </w:t>
+      </w:r>
+    </w:p>
+    <w:p>
+      <w:r>
+        <w:t xml:space="preserve">Nous avons décidé de faire de même avec les images. Nous avons créé une bibliothèque d’images indépendantes de la vue.  De plus cela nous permet de mettre </w:t>
+      </w:r>
+      <w:r>
+        <w:t>nos images</w:t>
+      </w:r>
+      <w:r>
+        <w:t xml:space="preserve"> en tant que ressources et non en tant que contenu. </w:t>
+      </w:r>
       <w:bookmarkStart w:id="0" w:name="_GoBack"/>
       <w:bookmarkEnd w:id="0"/>
     </w:p>
+    <w:p>
+      <w:pPr>
+        <w:rPr>
+          <w:b/>
+          <w:sz w:val="32"/>
+          <w:szCs w:val="32"/>
+        </w:rPr>
+      </w:pPr>
+    </w:p>
+    <w:p/>
+    <w:p/>
     <w:p/>
     <w:sectPr>
       <w:pgSz w:w="11906" w:h="16838"/>

</xml_diff>